<commit_message>
Update Client DHCP-cerinte explicate.docx
update optiuni
</commit_message>
<xml_diff>
--- a/Client DHCP-cerinte explicate.docx
+++ b/Client DHCP-cerinte explicate.docx
@@ -574,95 +574,87 @@
           <w:sz w:val="24"/>
           <w:szCs w:val="24"/>
         </w:rPr>
-        <w:t>Opțiunea DHCP 66</w:t>
-      </w:r>
-      <w:r>
-        <w:rPr>
-          <w:rFonts w:ascii="Times New Roman" w:hAnsi="Times New Roman" w:cs="Times New Roman"/>
-          <w:sz w:val="24"/>
-          <w:szCs w:val="24"/>
-        </w:rPr>
-        <w:t>: oferă adresa sau numele serverului TFTP(File Transfer Protocol - este un protocol  utilizat pentru accesul la fișiere aflate pe servere din rețele de calculatoare particulare sau din Internet) disponibil clientului;</w:t>
-      </w:r>
-    </w:p>
-    <w:p>
-      <w:pPr>
-        <w:spacing w:line="240" w:lineRule="auto"/>
+        <w:t>Opțiunea DHCP 5</w:t>
+      </w:r>
+      <w:r>
+        <w:rPr>
+          <w:rFonts w:ascii="Times New Roman" w:hAnsi="Times New Roman" w:cs="Times New Roman"/>
+          <w:b/>
+          <w:bCs/>
+          <w:sz w:val="24"/>
+          <w:szCs w:val="24"/>
+        </w:rPr>
+        <w:t>3</w:t>
+      </w:r>
+      <w:r>
+        <w:rPr>
+          <w:rFonts w:ascii="Times New Roman" w:hAnsi="Times New Roman" w:cs="Times New Roman"/>
+          <w:b/>
+          <w:bCs/>
+          <w:sz w:val="24"/>
+          <w:szCs w:val="24"/>
+          <w:lang w:val="en-US"/>
+        </w:rPr>
+        <w:t>:</w:t>
+      </w:r>
+      <w:r>
+        <w:rPr>
+          <w:rFonts w:ascii="Times New Roman" w:hAnsi="Times New Roman" w:cs="Times New Roman"/>
+          <w:sz w:val="24"/>
+          <w:szCs w:val="24"/>
+        </w:rPr>
+        <w:t>trimite tipul mesajului</w:t>
+      </w:r>
+      <w:r>
+        <w:rPr>
+          <w:rFonts w:ascii="Times New Roman" w:hAnsi="Times New Roman" w:cs="Times New Roman"/>
+          <w:sz w:val="24"/>
+          <w:szCs w:val="24"/>
+        </w:rPr>
+        <w:t>(discover,request,offer...).</w:t>
+      </w:r>
+    </w:p>
+    <w:p>
+      <w:pPr>
         <w:ind w:firstLine="270"/>
-        <w:jc w:val="both"/>
-        <w:rPr>
-          <w:rFonts w:ascii="Times New Roman" w:hAnsi="Times New Roman" w:cs="Times New Roman"/>
-          <w:sz w:val="24"/>
-          <w:szCs w:val="24"/>
-        </w:rPr>
-      </w:pPr>
-      <w:r>
-        <w:rPr>
-          <w:rFonts w:ascii="Times New Roman" w:hAnsi="Times New Roman" w:cs="Times New Roman"/>
-          <w:b/>
-          <w:bCs/>
-          <w:sz w:val="24"/>
-          <w:szCs w:val="24"/>
-        </w:rPr>
-        <w:t>Opțiunea DHCP 69 si 70</w:t>
-      </w:r>
-      <w:r>
-        <w:rPr>
-          <w:rFonts w:ascii="Times New Roman" w:hAnsi="Times New Roman" w:cs="Times New Roman"/>
-          <w:sz w:val="24"/>
-          <w:szCs w:val="24"/>
-        </w:rPr>
-        <w:t>: oferă adresa serverelor SMTP și POP3 pentru trimiterea și primirea e-mailurilor. Aceste opțiuni le vedem adesea pe imprimante și scanere</w:t>
-      </w:r>
-    </w:p>
-    <w:p>
-      <w:pPr>
-        <w:spacing w:line="240" w:lineRule="auto"/>
-        <w:ind w:firstLine="270"/>
-        <w:jc w:val="both"/>
-        <w:rPr>
-          <w:rFonts w:ascii="Times New Roman" w:hAnsi="Times New Roman" w:cs="Times New Roman"/>
-          <w:sz w:val="24"/>
-          <w:szCs w:val="24"/>
-        </w:rPr>
-      </w:pPr>
-    </w:p>
-    <w:p>
-      <w:pPr>
-        <w:spacing w:line="240" w:lineRule="auto"/>
-        <w:ind w:firstLine="270"/>
-        <w:jc w:val="both"/>
-        <w:rPr>
-          <w:rFonts w:ascii="Times New Roman" w:hAnsi="Times New Roman" w:cs="Times New Roman"/>
-          <w:sz w:val="24"/>
-          <w:szCs w:val="24"/>
-        </w:rPr>
-      </w:pPr>
-    </w:p>
-    <w:p>
-      <w:pPr>
-        <w:spacing w:line="240" w:lineRule="auto"/>
-        <w:ind w:firstLine="270"/>
-        <w:jc w:val="both"/>
-        <w:rPr>
-          <w:rFonts w:ascii="Times New Roman" w:hAnsi="Times New Roman" w:cs="Times New Roman"/>
-          <w:sz w:val="24"/>
-          <w:szCs w:val="24"/>
-        </w:rPr>
-      </w:pPr>
-    </w:p>
-    <w:p>
-      <w:pPr>
-        <w:spacing w:line="240" w:lineRule="auto"/>
-        <w:ind w:firstLine="270"/>
-        <w:jc w:val="both"/>
-        <w:rPr>
-          <w:rFonts w:ascii="Times New Roman" w:hAnsi="Times New Roman" w:cs="Times New Roman"/>
-          <w:sz w:val="24"/>
-          <w:szCs w:val="24"/>
-        </w:rPr>
-      </w:pPr>
-    </w:p>
+        <w:rPr>
+          <w:rFonts w:ascii="Times New Roman" w:hAnsi="Times New Roman" w:cs="Times New Roman"/>
+          <w:sz w:val="24"/>
+          <w:szCs w:val="24"/>
+        </w:rPr>
+      </w:pPr>
+      <w:r>
+        <w:rPr>
+          <w:rFonts w:ascii="Times New Roman" w:hAnsi="Times New Roman" w:cs="Times New Roman"/>
+          <w:b/>
+          <w:bCs/>
+          <w:sz w:val="24"/>
+          <w:szCs w:val="24"/>
+        </w:rPr>
+        <w:t>Opțiunea DHCP 58 si 59</w:t>
+      </w:r>
+      <w:r>
+        <w:rPr>
+          <w:rFonts w:ascii="Times New Roman" w:hAnsi="Times New Roman" w:cs="Times New Roman"/>
+          <w:sz w:val="24"/>
+          <w:szCs w:val="24"/>
+        </w:rPr>
+        <w:t xml:space="preserve">: </w:t>
+      </w:r>
+      <w:r>
+        <w:rPr>
+          <w:rFonts w:ascii="Times New Roman" w:hAnsi="Times New Roman" w:cs="Times New Roman"/>
+          <w:sz w:val="24"/>
+          <w:szCs w:val="24"/>
+        </w:rPr>
+        <w:t>specifică intervalul de timp la până este necesară reinoirea perioadei de lease iar opțiunea 59 specifică intervalul de timp până este necesară obtinerea unei noi configurări.</w:t>
+      </w:r>
+    </w:p>
+    <w:p/>
+    <w:p/>
+    <w:p/>
+    <w:p/>
+    <w:p/>
     <w:p>
       <w:pPr>
         <w:spacing w:after="0" w:line="240" w:lineRule="auto"/>
@@ -1133,6 +1125,7 @@
           <w:bdr w:val="none" w:sz="0" w:space="0" w:color="auto" w:frame="1"/>
           <w:shd w:val="clear" w:color="auto" w:fill="FFFFFF"/>
         </w:rPr>
+        <w:lastRenderedPageBreak/>
         <w:t xml:space="preserve">DHCP DECLINE - </w:t>
       </w:r>
       <w:r>
@@ -1169,7 +1162,6 @@
           <w:bdr w:val="none" w:sz="0" w:space="0" w:color="auto" w:frame="1"/>
           <w:shd w:val="clear" w:color="auto" w:fill="FFFFFF"/>
         </w:rPr>
-        <w:lastRenderedPageBreak/>
         <w:t xml:space="preserve">DHCP RELEASE - </w:t>
       </w:r>
       <w:r>
@@ -1435,17 +1427,8 @@
           <w:sz w:val="24"/>
           <w:szCs w:val="24"/>
         </w:rPr>
-        <w:t>Un client DHCP încearcă automat să-și reînnoiască contractul de închiriere imediat ce expiră 50% din durata contractului de închiriere. De asemenea, clientul DHCP va încerca să își reînnoiască adresa de închiriere IP de fiecare dată când computerul repornește. Pentru a încerca reînnoirea contractului de leasing, clientul DHCP trimite un pachet DHCPREQUEST direct la serverul DHCP de la care clientul a obținut contractul de leasing.</w:t>
-      </w:r>
-    </w:p>
-    <w:p>
-      <w:pPr>
-        <w:rPr>
-          <w:rFonts w:ascii="Times New Roman" w:hAnsi="Times New Roman" w:cs="Times New Roman"/>
-          <w:sz w:val="24"/>
-          <w:szCs w:val="24"/>
-        </w:rPr>
-      </w:pPr>
+        <w:t xml:space="preserve">Un client DHCP încearcă automat să-și reînnoiască contractul de închiriere imediat ce expiră 50% din durata contractului de închiriere. De asemenea, clientul DHCP va încerca să își reînnoiască adresa de închiriere IP de fiecare dată când computerul repornește. Pentru a încerca </w:t>
+      </w:r>
       <w:r>
         <w:rPr>
           <w:rFonts w:ascii="Times New Roman" w:hAnsi="Times New Roman" w:cs="Times New Roman"/>
@@ -1453,6 +1436,23 @@
           <w:szCs w:val="24"/>
         </w:rPr>
         <w:lastRenderedPageBreak/>
+        <w:t>reînnoirea contractului de leasing, clientul DHCP trimite un pachet DHCPREQUEST direct la serverul DHCP de la care clientul a obținut contractul de leasing.</w:t>
+      </w:r>
+    </w:p>
+    <w:p>
+      <w:pPr>
+        <w:rPr>
+          <w:rFonts w:ascii="Times New Roman" w:hAnsi="Times New Roman" w:cs="Times New Roman"/>
+          <w:sz w:val="24"/>
+          <w:szCs w:val="24"/>
+        </w:rPr>
+      </w:pPr>
+      <w:r>
+        <w:rPr>
+          <w:rFonts w:ascii="Times New Roman" w:hAnsi="Times New Roman" w:cs="Times New Roman"/>
+          <w:sz w:val="24"/>
+          <w:szCs w:val="24"/>
+        </w:rPr>
         <w:t>Dacă serverul DHCP este disponibil, acesta reînnoiește contractul de închiriere și trimite clientului un pachet DHCPACK cu noua durată de închiriere și cu orice parametri de configurare actualizați. Clientul își actualizează configurația când primește confirmarea. Dacă serverul DHCP nu este disponibil, clientul continuă să utilizeze parametrii de configurare curenți.</w:t>
       </w:r>
     </w:p>
@@ -1832,6 +1832,7 @@
           <w:sz w:val="24"/>
           <w:szCs w:val="24"/>
         </w:rPr>
+        <w:lastRenderedPageBreak/>
         <w:t>10.10.10.0</w:t>
       </w:r>
       <w:r>
@@ -1939,7 +1940,6 @@
           <w:szCs w:val="24"/>
           <w:u w:val="single"/>
         </w:rPr>
-        <w:lastRenderedPageBreak/>
         <w:t>Implementarea mecanismului de eliberare a resurselor</w:t>
       </w:r>
     </w:p>
@@ -2858,7 +2858,6 @@
     <w:basedOn w:val="Normal"/>
     <w:link w:val="HTMLPreformattedChar"/>
     <w:uiPriority w:val="99"/>
-    <w:semiHidden/>
     <w:unhideWhenUsed/>
     <w:rsid w:val="00010C5D"/>
     <w:pPr>
@@ -2894,7 +2893,6 @@
     <w:basedOn w:val="DefaultParagraphFont"/>
     <w:link w:val="HTMLPreformatted"/>
     <w:uiPriority w:val="99"/>
-    <w:semiHidden/>
     <w:rsid w:val="00010C5D"/>
     <w:rPr>
       <w:rFonts w:ascii="Courier New" w:eastAsia="Times New Roman" w:hAnsi="Courier New" w:cs="Courier New"/>

</xml_diff>